<commit_message>
Demo2 fix can't get data from UI thread.
</commit_message>
<xml_diff>
--- a/Demo3_/design.docx
+++ b/Demo3_/design.docx
@@ -1,11 +1,15 @@
 
 <file path=word/document.xml><?xml version="1.0" encoding="utf-8"?>
-<w:document xmlns:ve="http://schemas.openxmlformats.org/markup-compatibility/2006" xmlns:o="urn:schemas-microsoft-com:office:office" xmlns:r="http://schemas.openxmlformats.org/officeDocument/2006/relationships" xmlns:m="http://schemas.openxmlformats.org/officeDocument/2006/math" xmlns:v="urn:schemas-microsoft-com:vml" xmlns:wp="http://schemas.openxmlformats.org/drawingml/2006/wordprocessingDrawing" xmlns:w10="urn:schemas-microsoft-com:office:word" xmlns:w="http://schemas.openxmlformats.org/wordprocessingml/2006/main" xmlns:wne="http://schemas.microsoft.com/office/word/2006/wordml">
+<w:document xmlns:wpc="http://schemas.microsoft.com/office/word/2010/wordprocessingCanvas" xmlns:mc="http://schemas.openxmlformats.org/markup-compatibility/2006" xmlns:o="urn:schemas-microsoft-com:office:office" xmlns:r="http://schemas.openxmlformats.org/officeDocument/2006/relationships" xmlns:m="http://schemas.openxmlformats.org/officeDocument/2006/math" xmlns:v="urn:schemas-microsoft-com:vml" xmlns:wp14="http://schemas.microsoft.com/office/word/2010/wordprocessingDrawing" xmlns:wp="http://schemas.openxmlformats.org/drawingml/2006/wordprocessingDrawing" xmlns:w10="urn:schemas-microsoft-com:office:word" xmlns:w="http://schemas.openxmlformats.org/wordprocessingml/2006/main" xmlns:w14="http://schemas.microsoft.com/office/word/2010/wordml" xmlns:wpg="http://schemas.microsoft.com/office/word/2010/wordprocessingGroup" xmlns:wpi="http://schemas.microsoft.com/office/word/2010/wordprocessingInk" xmlns:wne="http://schemas.microsoft.com/office/word/2006/wordml" xmlns:wps="http://schemas.microsoft.com/office/word/2010/wordprocessingShape" mc:Ignorable="w14 wp14">
   <w:body>
     <w:p/>
     <w:p>
       <w:r>
-        <w:t>Class One</w:t>
+        <w:t xml:space="preserve">Class </w:t>
+      </w:r>
+      <w:proofErr w:type="spellStart"/>
+      <w:r>
+        <w:t>One</w:t>
       </w:r>
       <w:r>
         <w:t>Url</w:t>
@@ -13,6 +17,7 @@
       <w:r>
         <w:t>Obj</w:t>
       </w:r>
+      <w:proofErr w:type="spellEnd"/>
     </w:p>
     <w:p>
       <w:r>
@@ -24,9 +29,11 @@
         <w:tab/>
         <w:t xml:space="preserve">String </w:t>
       </w:r>
+      <w:proofErr w:type="spellStart"/>
       <w:r>
         <w:t>webPath</w:t>
       </w:r>
+      <w:proofErr w:type="spellEnd"/>
       <w:r>
         <w:t>_;</w:t>
       </w:r>
@@ -34,19 +41,79 @@
     <w:p>
       <w:r>
         <w:tab/>
-        <w:t>Int state_;// 0: not handled; 1: handle_successed; 2: handle_failed; 3: other</w:t>
+      </w:r>
+      <w:proofErr w:type="spellStart"/>
+      <w:r>
+        <w:t>Int</w:t>
+      </w:r>
+      <w:proofErr w:type="spellEnd"/>
+      <w:r>
+        <w:t xml:space="preserve"> level_; // </w:t>
       </w:r>
     </w:p>
     <w:p>
       <w:r>
         <w:tab/>
-        <w:t>String domainName_;</w:t>
+      </w:r>
+      <w:proofErr w:type="spellStart"/>
+      <w:r>
+        <w:t>Int</w:t>
+      </w:r>
+      <w:proofErr w:type="spellEnd"/>
+      <w:r>
+        <w:t xml:space="preserve"> state_</w:t>
+      </w:r>
+      <w:proofErr w:type="gramStart"/>
+      <w:r>
+        <w:t>;/</w:t>
+      </w:r>
+      <w:proofErr w:type="gramEnd"/>
+      <w:r>
+        <w:t xml:space="preserve">/ 0: not handled; 1: </w:t>
+      </w:r>
+      <w:proofErr w:type="spellStart"/>
+      <w:r>
+        <w:t>handle_successed</w:t>
+      </w:r>
+      <w:proofErr w:type="spellEnd"/>
+      <w:r>
+        <w:t xml:space="preserve">; 2: </w:t>
+      </w:r>
+      <w:proofErr w:type="spellStart"/>
+      <w:r>
+        <w:t>handle_failed</w:t>
+      </w:r>
+      <w:proofErr w:type="spellEnd"/>
+      <w:r>
+        <w:t>; 3: other</w:t>
       </w:r>
     </w:p>
     <w:p>
       <w:r>
         <w:tab/>
-        <w:t xml:space="preserve">String localPathName_; // domain name will be replace with this. There is a string list storing all used local path, </w:t>
+        <w:t xml:space="preserve">String </w:t>
+      </w:r>
+      <w:proofErr w:type="spellStart"/>
+      <w:r>
+        <w:t>domainName</w:t>
+      </w:r>
+      <w:proofErr w:type="spellEnd"/>
+      <w:r>
+        <w:t>_;</w:t>
+      </w:r>
+    </w:p>
+    <w:p>
+      <w:r>
+        <w:tab/>
+        <w:t xml:space="preserve">String </w:t>
+      </w:r>
+      <w:proofErr w:type="spellStart"/>
+      <w:r>
+        <w:t>localPathName</w:t>
+      </w:r>
+      <w:proofErr w:type="spellEnd"/>
+      <w:r>
+        <w:t xml:space="preserve">_; // domain name will be replace with this. There is a string list storing all used local path, </w:t>
       </w:r>
     </w:p>
     <w:p>
@@ -56,8 +123,13 @@
     </w:p>
     <w:p>
       <w:r>
-        <w:t>Class AllUrlsInOnePage</w:t>
-      </w:r>
+        <w:t xml:space="preserve">Class </w:t>
+      </w:r>
+      <w:proofErr w:type="spellStart"/>
+      <w:r>
+        <w:t>AllUrlsInOnePage</w:t>
+      </w:r>
+      <w:proofErr w:type="spellEnd"/>
     </w:p>
     <w:p>
       <w:r>
@@ -72,11 +144,20 @@
       <w:r>
         <w:t xml:space="preserve"> </w:t>
       </w:r>
-      <w:r>
-        <w:t xml:space="preserve">OneWebObj </w:t>
-      </w:r>
-      <w:r>
-        <w:t>&gt;urls</w:t>
+      <w:proofErr w:type="spellStart"/>
+      <w:r>
+        <w:t>OneWebObj</w:t>
+      </w:r>
+      <w:proofErr w:type="spellEnd"/>
+      <w:r>
+        <w:t xml:space="preserve"> </w:t>
+      </w:r>
+      <w:r>
+        <w:t>&gt;</w:t>
+      </w:r>
+      <w:proofErr w:type="spellStart"/>
+      <w:r>
+        <w:t>urls</w:t>
       </w:r>
       <w:r>
         <w:rPr>
@@ -84,6 +165,7 @@
         </w:rPr>
         <w:t>InOnePage</w:t>
       </w:r>
+      <w:proofErr w:type="spellEnd"/>
       <w:r>
         <w:t>_;</w:t>
       </w:r>
@@ -91,11 +173,16 @@
     <w:p>
       <w:r>
         <w:tab/>
+      </w:r>
+      <w:proofErr w:type="spellStart"/>
+      <w:r>
         <w:t>Int</w:t>
       </w:r>
+      <w:proofErr w:type="spellEnd"/>
       <w:r>
         <w:t xml:space="preserve"> </w:t>
       </w:r>
+      <w:proofErr w:type="spellStart"/>
       <w:r>
         <w:t>the</w:t>
       </w:r>
@@ -103,7 +190,11 @@
         <w:t>NextI</w:t>
       </w:r>
       <w:r>
-        <w:t>ndex_</w:t>
+        <w:t>ndex</w:t>
+      </w:r>
+      <w:proofErr w:type="spellEnd"/>
+      <w:r>
+        <w:t>_</w:t>
       </w:r>
       <w:r>
         <w:t>;</w:t>
@@ -112,31 +203,67 @@
         <w:t xml:space="preserve"> // you should parse this url</w:t>
       </w:r>
       <w:r>
-        <w:t>: urls_[theNextIndex_].</w:t>
+        <w:t xml:space="preserve">: </w:t>
+      </w:r>
+      <w:proofErr w:type="spellStart"/>
+      <w:r>
+        <w:t>urls</w:t>
+      </w:r>
+      <w:proofErr w:type="spellEnd"/>
+      <w:proofErr w:type="gramStart"/>
+      <w:r>
+        <w:t>_[</w:t>
+      </w:r>
+      <w:proofErr w:type="spellStart"/>
+      <w:proofErr w:type="gramEnd"/>
+      <w:r>
+        <w:t>theNextIndex</w:t>
+      </w:r>
+      <w:proofErr w:type="spellEnd"/>
+      <w:r>
+        <w:t>_].</w:t>
       </w:r>
     </w:p>
     <w:p>
       <w:r>
         <w:tab/>
+      </w:r>
+      <w:proofErr w:type="spellStart"/>
+      <w:r>
         <w:t>Int</w:t>
       </w:r>
+      <w:proofErr w:type="spellEnd"/>
       <w:r>
         <w:t xml:space="preserve"> </w:t>
       </w:r>
-      <w:r>
-        <w:t>successCount_;</w:t>
+      <w:proofErr w:type="spellStart"/>
+      <w:r>
+        <w:t>successCount</w:t>
+      </w:r>
+      <w:proofErr w:type="spellEnd"/>
+      <w:r>
+        <w:t>_;</w:t>
       </w:r>
     </w:p>
     <w:p>
       <w:r>
         <w:tab/>
+      </w:r>
+      <w:proofErr w:type="spellStart"/>
+      <w:r>
         <w:t>Int</w:t>
       </w:r>
+      <w:proofErr w:type="spellEnd"/>
       <w:r>
         <w:t xml:space="preserve"> </w:t>
       </w:r>
-      <w:r>
-        <w:t>failCount_;</w:t>
+      <w:proofErr w:type="spellStart"/>
+      <w:r>
+        <w:t>failCount</w:t>
+      </w:r>
+      <w:proofErr w:type="spellEnd"/>
+      <w:r>
+        <w:t>_;</w:t>
       </w:r>
     </w:p>
     <w:p>
@@ -146,8 +273,13 @@
     </w:p>
     <w:p>
       <w:r>
-        <w:t>Class AllUrls</w:t>
-      </w:r>
+        <w:t xml:space="preserve">Class </w:t>
+      </w:r>
+      <w:proofErr w:type="spellStart"/>
+      <w:r>
+        <w:t>AllUrls</w:t>
+      </w:r>
+      <w:proofErr w:type="spellEnd"/>
     </w:p>
     <w:p>
       <w:r>
@@ -157,13 +289,36 @@
     <w:p>
       <w:r>
         <w:tab/>
-        <w:t>List&lt;AllUrlsInOnePage&gt;allUrls_;</w:t>
+        <w:t>List&lt;</w:t>
+      </w:r>
+      <w:proofErr w:type="spellStart"/>
+      <w:r>
+        <w:t>AllUrlsInOnePage</w:t>
+      </w:r>
+      <w:proofErr w:type="spellEnd"/>
+      <w:r>
+        <w:t>&gt;</w:t>
+      </w:r>
+      <w:proofErr w:type="spellStart"/>
+      <w:r>
+        <w:t>allUrls</w:t>
+      </w:r>
+      <w:proofErr w:type="spellEnd"/>
+      <w:r>
+        <w:t>_;</w:t>
       </w:r>
     </w:p>
     <w:p>
       <w:r>
         <w:tab/>
-        <w:t>Int depth_;</w:t>
+      </w:r>
+      <w:proofErr w:type="spellStart"/>
+      <w:r>
+        <w:t>Int</w:t>
+      </w:r>
+      <w:proofErr w:type="spellEnd"/>
+      <w:r>
+        <w:t xml:space="preserve"> depth_;</w:t>
       </w:r>
     </w:p>
     <w:p>
@@ -182,10 +337,166 @@
     <w:p/>
     <w:p/>
     <w:p/>
-    <w:p/>
     <w:p>
       <w:r>
         <w:lastRenderedPageBreak/>
+        <w:t xml:space="preserve">Class </w:t>
+      </w:r>
+      <w:proofErr w:type="spellStart"/>
+      <w:r>
+        <w:t>Html</w:t>
+      </w:r>
+      <w:r>
+        <w:t>Parser</w:t>
+      </w:r>
+      <w:proofErr w:type="spellEnd"/>
+    </w:p>
+    <w:p>
+      <w:r>
+        <w:t>{</w:t>
+      </w:r>
+    </w:p>
+    <w:p>
+      <w:r>
+        <w:tab/>
+      </w:r>
+      <w:r>
+        <w:t xml:space="preserve">List&lt;String&gt; </w:t>
+      </w:r>
+      <w:proofErr w:type="spellStart"/>
+      <w:r>
+        <w:t>urlRegex</w:t>
+      </w:r>
+      <w:proofErr w:type="spellEnd"/>
+      <w:r>
+        <w:t>_;</w:t>
+      </w:r>
+    </w:p>
+    <w:p>
+      <w:r>
+        <w:tab/>
+      </w:r>
+      <w:r>
+        <w:t xml:space="preserve">List&lt;String&gt; </w:t>
+      </w:r>
+      <w:proofErr w:type="spellStart"/>
+      <w:r>
+        <w:t>imgRegex</w:t>
+      </w:r>
+      <w:proofErr w:type="spellEnd"/>
+      <w:r>
+        <w:t>_;</w:t>
+      </w:r>
+    </w:p>
+    <w:p>
+      <w:r>
+        <w:tab/>
+        <w:t xml:space="preserve">List&lt;String&gt; </w:t>
+      </w:r>
+      <w:proofErr w:type="spellStart"/>
+      <w:r>
+        <w:t>soundRegex</w:t>
+      </w:r>
+      <w:proofErr w:type="spellEnd"/>
+      <w:r>
+        <w:t>_;</w:t>
+      </w:r>
+    </w:p>
+    <w:p>
+      <w:r>
+        <w:tab/>
+        <w:t xml:space="preserve">List&lt;String&gt; </w:t>
+      </w:r>
+      <w:proofErr w:type="spellStart"/>
+      <w:r>
+        <w:t>vedioRegex</w:t>
+      </w:r>
+      <w:proofErr w:type="spellEnd"/>
+      <w:r>
+        <w:t>_;</w:t>
+      </w:r>
+    </w:p>
+    <w:p>
+      <w:r>
+        <w:t>};</w:t>
+      </w:r>
+    </w:p>
+    <w:p>
+      <w:r>
+        <w:t xml:space="preserve">Class </w:t>
+      </w:r>
+      <w:proofErr w:type="spellStart"/>
+      <w:r>
+        <w:t>HtmlDownloader</w:t>
+      </w:r>
+      <w:proofErr w:type="spellEnd"/>
+    </w:p>
+    <w:p>
+      <w:r>
+        <w:t>{</w:t>
+      </w:r>
+    </w:p>
+    <w:p>
+      <w:r>
+        <w:t>};</w:t>
+      </w:r>
+    </w:p>
+    <w:p>
+      <w:r>
+        <w:t xml:space="preserve">Class </w:t>
+      </w:r>
+      <w:proofErr w:type="spellStart"/>
+      <w:r>
+        <w:t>FolderStructureGenerator</w:t>
+      </w:r>
+      <w:proofErr w:type="spellEnd"/>
+    </w:p>
+    <w:p>
+      <w:r>
+        <w:t>{</w:t>
+      </w:r>
+    </w:p>
+    <w:p>
+      <w:r>
+        <w:t>};</w:t>
+      </w:r>
+    </w:p>
+    <w:p>
+      <w:pPr>
+        <w:rPr>
+          <w:rFonts w:ascii="Arial" w:hAnsi="Arial" w:cs="Arial"/>
+          <w:color w:val="333333"/>
+        </w:rPr>
+      </w:pPr>
+      <w:r>
+        <w:t xml:space="preserve">Class </w:t>
+      </w:r>
+      <w:proofErr w:type="spellStart"/>
+      <w:r>
+        <w:t>UserSettingTransporte</w:t>
+      </w:r>
+      <w:r>
+        <w:rPr>
+          <w:rFonts w:ascii="Arial" w:hAnsi="Arial" w:cs="Arial"/>
+          <w:color w:val="333333"/>
+        </w:rPr>
+        <w:t>r</w:t>
+      </w:r>
+      <w:proofErr w:type="spellEnd"/>
+    </w:p>
+    <w:p>
+      <w:r>
+        <w:rPr>
+          <w:rFonts w:ascii="Arial" w:hAnsi="Arial" w:cs="Arial"/>
+          <w:color w:val="333333"/>
+        </w:rPr>
+        <w:t>{};</w:t>
+      </w:r>
+      <w:bookmarkStart w:id="0" w:name="_GoBack"/>
+      <w:bookmarkEnd w:id="0"/>
+    </w:p>
+    <w:p>
+      <w:r>
         <w:t xml:space="preserve">1. </w:t>
       </w:r>
       <w:r>
@@ -193,29 +504,65 @@
       </w:r>
     </w:p>
     <w:p>
-      <w:r>
-        <w:t xml:space="preserve">Requestall urls start at </w:t>
-      </w:r>
+      <w:proofErr w:type="spellStart"/>
+      <w:r>
+        <w:t>Requestall</w:t>
+      </w:r>
+      <w:proofErr w:type="spellEnd"/>
+      <w:r>
+        <w:t xml:space="preserve"> </w:t>
+      </w:r>
+      <w:proofErr w:type="spellStart"/>
+      <w:r>
+        <w:t>urls</w:t>
+      </w:r>
+      <w:proofErr w:type="spellEnd"/>
+      <w:r>
+        <w:t xml:space="preserve"> start at </w:t>
+      </w:r>
+      <w:proofErr w:type="spellStart"/>
+      <w:r>
+        <w:rPr>
+          <w:color w:val="FF0000"/>
+        </w:rPr>
+        <w:t>all_</w:t>
+      </w:r>
+      <w:proofErr w:type="gramStart"/>
+      <w:r>
+        <w:rPr>
+          <w:color w:val="FF0000"/>
+        </w:rPr>
+        <w:t>urls</w:t>
+      </w:r>
+      <w:proofErr w:type="spellEnd"/>
+      <w:r>
+        <w:t>[</w:t>
+      </w:r>
+      <w:proofErr w:type="gramEnd"/>
+      <w:r>
+        <w:t>0][0]</w:t>
+      </w:r>
+      <w:r>
+        <w:t xml:space="preserve">, terminate at </w:t>
+      </w:r>
+      <w:proofErr w:type="spellStart"/>
       <w:r>
         <w:rPr>
           <w:color w:val="FF0000"/>
         </w:rPr>
         <w:t>all_urls</w:t>
       </w:r>
-      <w:r>
-        <w:t>[0][0]</w:t>
-      </w:r>
-      <w:r>
-        <w:t xml:space="preserve">, terminate at </w:t>
-      </w:r>
-      <w:r>
-        <w:rPr>
-          <w:color w:val="FF0000"/>
-        </w:rPr>
-        <w:t>all_urls</w:t>
-      </w:r>
-      <w:r>
-        <w:t>[user_defined_level][n]</w:t>
+      <w:proofErr w:type="spellEnd"/>
+      <w:r>
+        <w:t>[</w:t>
+      </w:r>
+      <w:proofErr w:type="spellStart"/>
+      <w:r>
+        <w:t>user_defined_level</w:t>
+      </w:r>
+      <w:proofErr w:type="spellEnd"/>
+      <w:r>
+        <w:t>][n]</w:t>
       </w:r>
       <w:r>
         <w:t>.</w:t>
@@ -250,7 +597,6 @@
     <w:p/>
     <w:p>
       <w:r>
-        <w:lastRenderedPageBreak/>
         <w:t xml:space="preserve">2. </w:t>
       </w:r>
       <w:r>
@@ -264,33 +610,29 @@
     </w:p>
     <w:p/>
     <w:p/>
-    <w:p>
-      <w:bookmarkStart w:id="0" w:name="_GoBack"/>
-      <w:bookmarkEnd w:id="0"/>
-    </w:p>
-    <w:p/>
-    <w:p/>
-    <w:p/>
-    <w:p/>
-    <w:p/>
-    <w:p/>
-    <w:p/>
-    <w:p/>
-    <w:p/>
-    <w:p/>
-    <w:p/>
-    <w:p/>
-    <w:p/>
-    <w:p/>
-    <w:p/>
-    <w:p/>
-    <w:p/>
-    <w:p/>
-    <w:p/>
-    <w:p/>
-    <w:p>
-      <w:r>
-        <w:lastRenderedPageBreak/>
+    <w:p/>
+    <w:p/>
+    <w:p/>
+    <w:p/>
+    <w:p/>
+    <w:p/>
+    <w:p/>
+    <w:p/>
+    <w:p/>
+    <w:p/>
+    <w:p/>
+    <w:p/>
+    <w:p/>
+    <w:p/>
+    <w:p/>
+    <w:p/>
+    <w:p/>
+    <w:p/>
+    <w:p/>
+    <w:p/>
+    <w:p/>
+    <w:p>
+      <w:r>
         <w:t xml:space="preserve">3. </w:t>
       </w:r>
       <w:r>
@@ -326,43 +668,59 @@
     <w:p/>
     <w:p>
       <w:r>
-        <w:lastRenderedPageBreak/>
         <w:t xml:space="preserve">4. </w:t>
       </w:r>
       <w:r>
         <w:t>Get</w:t>
       </w:r>
       <w:r>
-        <w:t xml:space="preserve"> new url, image, css...</w:t>
-      </w:r>
-    </w:p>
-    <w:p/>
-    <w:p/>
-    <w:p/>
-    <w:p/>
-    <w:p/>
-    <w:p/>
-    <w:p/>
-    <w:p/>
-    <w:p/>
-    <w:p/>
-    <w:p/>
-    <w:p/>
-    <w:p/>
-    <w:p/>
-    <w:p/>
-    <w:p/>
-    <w:p/>
-    <w:p/>
-    <w:p/>
-    <w:p/>
-    <w:p/>
-    <w:p/>
-    <w:p/>
-    <w:p/>
-    <w:p>
-      <w:r>
-        <w:lastRenderedPageBreak/>
+        <w:t xml:space="preserve"> new </w:t>
+      </w:r>
+      <w:proofErr w:type="spellStart"/>
+      <w:proofErr w:type="gramStart"/>
+      <w:r>
+        <w:t>url</w:t>
+      </w:r>
+      <w:proofErr w:type="spellEnd"/>
+      <w:proofErr w:type="gramEnd"/>
+      <w:r>
+        <w:t xml:space="preserve">, image, </w:t>
+      </w:r>
+      <w:proofErr w:type="spellStart"/>
+      <w:r>
+        <w:t>css</w:t>
+      </w:r>
+      <w:proofErr w:type="spellEnd"/>
+      <w:r>
+        <w:t>...</w:t>
+      </w:r>
+    </w:p>
+    <w:p/>
+    <w:p/>
+    <w:p/>
+    <w:p/>
+    <w:p/>
+    <w:p/>
+    <w:p/>
+    <w:p/>
+    <w:p/>
+    <w:p/>
+    <w:p/>
+    <w:p/>
+    <w:p/>
+    <w:p/>
+    <w:p/>
+    <w:p/>
+    <w:p/>
+    <w:p/>
+    <w:p/>
+    <w:p/>
+    <w:p/>
+    <w:p/>
+    <w:p/>
+    <w:p/>
+    <w:p>
+      <w:r>
         <w:t xml:space="preserve">5. </w:t>
       </w:r>
       <w:r>
@@ -398,43 +756,46 @@
     <w:p/>
     <w:p>
       <w:r>
-        <w:lastRenderedPageBreak/>
         <w:t xml:space="preserve">6. </w:t>
       </w:r>
       <w:r>
         <w:t>Download</w:t>
       </w:r>
       <w:r>
-        <w:t xml:space="preserve"> image, css</w:t>
-      </w:r>
-    </w:p>
-    <w:p/>
-    <w:p/>
-    <w:p/>
-    <w:p/>
-    <w:p/>
-    <w:p/>
-    <w:p/>
-    <w:p/>
-    <w:p/>
-    <w:p/>
-    <w:p/>
-    <w:p/>
-    <w:p/>
-    <w:p/>
-    <w:p/>
-    <w:p/>
-    <w:p/>
-    <w:p/>
-    <w:p/>
-    <w:p/>
-    <w:p/>
-    <w:p/>
-    <w:p/>
-    <w:p/>
-    <w:p>
-      <w:r>
-        <w:lastRenderedPageBreak/>
+        <w:t xml:space="preserve"> image, </w:t>
+      </w:r>
+      <w:proofErr w:type="spellStart"/>
+      <w:r>
+        <w:t>css</w:t>
+      </w:r>
+      <w:proofErr w:type="spellEnd"/>
+    </w:p>
+    <w:p/>
+    <w:p/>
+    <w:p/>
+    <w:p/>
+    <w:p/>
+    <w:p/>
+    <w:p/>
+    <w:p/>
+    <w:p/>
+    <w:p/>
+    <w:p/>
+    <w:p/>
+    <w:p/>
+    <w:p/>
+    <w:p/>
+    <w:p/>
+    <w:p/>
+    <w:p/>
+    <w:p/>
+    <w:p/>
+    <w:p/>
+    <w:p/>
+    <w:p/>
+    <w:p/>
+    <w:p>
+      <w:r>
         <w:t xml:space="preserve">7. </w:t>
       </w:r>
       <w:r>
@@ -452,8 +813,8 @@
 </file>
 
 <file path=word/endnotes.xml><?xml version="1.0" encoding="utf-8"?>
-<w:endnotes xmlns:ve="http://schemas.openxmlformats.org/markup-compatibility/2006" xmlns:o="urn:schemas-microsoft-com:office:office" xmlns:r="http://schemas.openxmlformats.org/officeDocument/2006/relationships" xmlns:m="http://schemas.openxmlformats.org/officeDocument/2006/math" xmlns:v="urn:schemas-microsoft-com:vml" xmlns:wp="http://schemas.openxmlformats.org/drawingml/2006/wordprocessingDrawing" xmlns:w10="urn:schemas-microsoft-com:office:word" xmlns:w="http://schemas.openxmlformats.org/wordprocessingml/2006/main" xmlns:wne="http://schemas.microsoft.com/office/word/2006/wordml">
-  <w:endnote w:type="separator" w:id="0">
+<w:endnotes xmlns:wpc="http://schemas.microsoft.com/office/word/2010/wordprocessingCanvas" xmlns:mc="http://schemas.openxmlformats.org/markup-compatibility/2006" xmlns:o="urn:schemas-microsoft-com:office:office" xmlns:r="http://schemas.openxmlformats.org/officeDocument/2006/relationships" xmlns:m="http://schemas.openxmlformats.org/officeDocument/2006/math" xmlns:v="urn:schemas-microsoft-com:vml" xmlns:wp14="http://schemas.microsoft.com/office/word/2010/wordprocessingDrawing" xmlns:wp="http://schemas.openxmlformats.org/drawingml/2006/wordprocessingDrawing" xmlns:w10="urn:schemas-microsoft-com:office:word" xmlns:w="http://schemas.openxmlformats.org/wordprocessingml/2006/main" xmlns:w14="http://schemas.microsoft.com/office/word/2010/wordml" xmlns:wpg="http://schemas.microsoft.com/office/word/2010/wordprocessingGroup" xmlns:wpi="http://schemas.microsoft.com/office/word/2010/wordprocessingInk" xmlns:wne="http://schemas.microsoft.com/office/word/2006/wordml" xmlns:wps="http://schemas.microsoft.com/office/word/2010/wordprocessingShape" mc:Ignorable="w14 wp14">
+  <w:endnote w:type="separator" w:id="-1">
     <w:p>
       <w:pPr>
         <w:spacing w:after="0" w:line="240" w:lineRule="auto"/>
@@ -463,7 +824,7 @@
       </w:r>
     </w:p>
   </w:endnote>
-  <w:endnote w:type="continuationSeparator" w:id="1">
+  <w:endnote w:type="continuationSeparator" w:id="0">
     <w:p>
       <w:pPr>
         <w:spacing w:after="0" w:line="240" w:lineRule="auto"/>
@@ -477,8 +838,8 @@
 </file>
 
 <file path=word/footnotes.xml><?xml version="1.0" encoding="utf-8"?>
-<w:footnotes xmlns:ve="http://schemas.openxmlformats.org/markup-compatibility/2006" xmlns:o="urn:schemas-microsoft-com:office:office" xmlns:r="http://schemas.openxmlformats.org/officeDocument/2006/relationships" xmlns:m="http://schemas.openxmlformats.org/officeDocument/2006/math" xmlns:v="urn:schemas-microsoft-com:vml" xmlns:wp="http://schemas.openxmlformats.org/drawingml/2006/wordprocessingDrawing" xmlns:w10="urn:schemas-microsoft-com:office:word" xmlns:w="http://schemas.openxmlformats.org/wordprocessingml/2006/main" xmlns:wne="http://schemas.microsoft.com/office/word/2006/wordml">
-  <w:footnote w:type="separator" w:id="0">
+<w:footnotes xmlns:wpc="http://schemas.microsoft.com/office/word/2010/wordprocessingCanvas" xmlns:mc="http://schemas.openxmlformats.org/markup-compatibility/2006" xmlns:o="urn:schemas-microsoft-com:office:office" xmlns:r="http://schemas.openxmlformats.org/officeDocument/2006/relationships" xmlns:m="http://schemas.openxmlformats.org/officeDocument/2006/math" xmlns:v="urn:schemas-microsoft-com:vml" xmlns:wp14="http://schemas.microsoft.com/office/word/2010/wordprocessingDrawing" xmlns:wp="http://schemas.openxmlformats.org/drawingml/2006/wordprocessingDrawing" xmlns:w10="urn:schemas-microsoft-com:office:word" xmlns:w="http://schemas.openxmlformats.org/wordprocessingml/2006/main" xmlns:w14="http://schemas.microsoft.com/office/word/2010/wordml" xmlns:wpg="http://schemas.microsoft.com/office/word/2010/wordprocessingGroup" xmlns:wpi="http://schemas.microsoft.com/office/word/2010/wordprocessingInk" xmlns:wne="http://schemas.microsoft.com/office/word/2006/wordml" xmlns:wps="http://schemas.microsoft.com/office/word/2010/wordprocessingShape" mc:Ignorable="w14 wp14">
+  <w:footnote w:type="separator" w:id="-1">
     <w:p>
       <w:pPr>
         <w:spacing w:after="0" w:line="240" w:lineRule="auto"/>
@@ -488,7 +849,7 @@
       </w:r>
     </w:p>
   </w:footnote>
-  <w:footnote w:type="continuationSeparator" w:id="1">
+  <w:footnote w:type="continuationSeparator" w:id="0">
     <w:p>
       <w:pPr>
         <w:spacing w:after="0" w:line="240" w:lineRule="auto"/>
@@ -502,7 +863,7 @@
 </file>
 
 <file path=word/styles.xml><?xml version="1.0" encoding="utf-8"?>
-<w:styles xmlns:r="http://schemas.openxmlformats.org/officeDocument/2006/relationships" xmlns:w="http://schemas.openxmlformats.org/wordprocessingml/2006/main">
+<w:styles xmlns:mc="http://schemas.openxmlformats.org/markup-compatibility/2006" xmlns:r="http://schemas.openxmlformats.org/officeDocument/2006/relationships" xmlns:w="http://schemas.openxmlformats.org/wordprocessingml/2006/main" xmlns:w14="http://schemas.microsoft.com/office/word/2010/wordml" mc:Ignorable="w14">
   <w:docDefaults>
     <w:rPrDefault>
       <w:rPr>
@@ -657,23 +1018,22 @@
     <w:lsdException w:name="Bibliography" w:uiPriority="37"/>
     <w:lsdException w:name="TOC Heading" w:uiPriority="39" w:qFormat="1"/>
   </w:latentStyles>
-  <w:style w:type="paragraph" w:default="1" w:styleId="a">
+  <w:style w:type="paragraph" w:default="1" w:styleId="Normal">
     <w:name w:val="Normal"/>
     <w:qFormat/>
     <w:rsid w:val="001D09FC"/>
   </w:style>
-  <w:style w:type="character" w:default="1" w:styleId="a0">
+  <w:style w:type="character" w:default="1" w:styleId="DefaultParagraphFont">
     <w:name w:val="Default Paragraph Font"/>
     <w:uiPriority w:val="1"/>
     <w:semiHidden/>
     <w:unhideWhenUsed/>
   </w:style>
-  <w:style w:type="table" w:default="1" w:styleId="a1">
+  <w:style w:type="table" w:default="1" w:styleId="TableNormal">
     <w:name w:val="Normal Table"/>
     <w:uiPriority w:val="99"/>
     <w:semiHidden/>
     <w:unhideWhenUsed/>
-    <w:qFormat/>
     <w:tblPr>
       <w:tblInd w:w="0" w:type="dxa"/>
       <w:tblCellMar>
@@ -684,15 +1044,15 @@
       </w:tblCellMar>
     </w:tblPr>
   </w:style>
-  <w:style w:type="numbering" w:default="1" w:styleId="a2">
+  <w:style w:type="numbering" w:default="1" w:styleId="NoList">
     <w:name w:val="No List"/>
     <w:uiPriority w:val="99"/>
     <w:semiHidden/>
     <w:unhideWhenUsed/>
   </w:style>
-  <w:style w:type="paragraph" w:styleId="a3">
+  <w:style w:type="paragraph" w:styleId="ListParagraph">
     <w:name w:val="List Paragraph"/>
-    <w:basedOn w:val="a"/>
+    <w:basedOn w:val="Normal"/>
     <w:uiPriority w:val="34"/>
     <w:qFormat/>
     <w:rsid w:val="002366DB"/>
@@ -701,10 +1061,10 @@
       <w:contextualSpacing/>
     </w:pPr>
   </w:style>
-  <w:style w:type="paragraph" w:styleId="a4">
+  <w:style w:type="paragraph" w:styleId="Header">
     <w:name w:val="header"/>
-    <w:basedOn w:val="a"/>
-    <w:link w:val="Char"/>
+    <w:basedOn w:val="Normal"/>
+    <w:link w:val="HeaderChar"/>
     <w:uiPriority w:val="99"/>
     <w:semiHidden/>
     <w:unhideWhenUsed/>
@@ -726,10 +1086,10 @@
       <w:szCs w:val="18"/>
     </w:rPr>
   </w:style>
-  <w:style w:type="character" w:customStyle="1" w:styleId="Char">
-    <w:name w:val="页眉 Char"/>
-    <w:basedOn w:val="a0"/>
-    <w:link w:val="a4"/>
+  <w:style w:type="character" w:customStyle="1" w:styleId="HeaderChar">
+    <w:name w:val="Header Char"/>
+    <w:basedOn w:val="DefaultParagraphFont"/>
+    <w:link w:val="Header"/>
     <w:uiPriority w:val="99"/>
     <w:semiHidden/>
     <w:rsid w:val="00EA421F"/>
@@ -738,10 +1098,10 @@
       <w:szCs w:val="18"/>
     </w:rPr>
   </w:style>
-  <w:style w:type="paragraph" w:styleId="a5">
+  <w:style w:type="paragraph" w:styleId="Footer">
     <w:name w:val="footer"/>
-    <w:basedOn w:val="a"/>
-    <w:link w:val="Char0"/>
+    <w:basedOn w:val="Normal"/>
+    <w:link w:val="FooterChar"/>
     <w:uiPriority w:val="99"/>
     <w:semiHidden/>
     <w:unhideWhenUsed/>
@@ -759,10 +1119,10 @@
       <w:szCs w:val="18"/>
     </w:rPr>
   </w:style>
-  <w:style w:type="character" w:customStyle="1" w:styleId="Char0">
-    <w:name w:val="页脚 Char"/>
-    <w:basedOn w:val="a0"/>
-    <w:link w:val="a5"/>
+  <w:style w:type="character" w:customStyle="1" w:styleId="FooterChar">
+    <w:name w:val="Footer Char"/>
+    <w:basedOn w:val="DefaultParagraphFont"/>
+    <w:link w:val="Footer"/>
     <w:uiPriority w:val="99"/>
     <w:semiHidden/>
     <w:rsid w:val="00EA421F"/>

</xml_diff>

<commit_message>
Refactor the web project
</commit_message>
<xml_diff>
--- a/Demo3_/design.docx
+++ b/Demo3_/design.docx
@@ -48,7 +48,13 @@
       </w:r>
       <w:proofErr w:type="spellEnd"/>
       <w:r>
-        <w:t xml:space="preserve"> level_; // </w:t>
+        <w:t xml:space="preserve"> </w:t>
+      </w:r>
+      <w:r>
+        <w:t>depth</w:t>
+      </w:r>
+      <w:r>
+        <w:t xml:space="preserve">_; // </w:t>
       </w:r>
     </w:p>
     <w:p>
@@ -310,24 +316,6 @@
     </w:p>
     <w:p>
       <w:r>
-        <w:tab/>
-      </w:r>
-      <w:proofErr w:type="spellStart"/>
-      <w:r>
-        <w:t>Int</w:t>
-      </w:r>
-      <w:proofErr w:type="spellEnd"/>
-      <w:r>
-        <w:t xml:space="preserve"> depth_;</w:t>
-      </w:r>
-    </w:p>
-    <w:p>
-      <w:r>
-        <w:tab/>
-      </w:r>
-    </w:p>
-    <w:p>
-      <w:r>
         <w:t>}</w:t>
       </w:r>
       <w:r>
@@ -337,6 +325,11 @@
     <w:p/>
     <w:p/>
     <w:p/>
+    <w:p/>
+    <w:p>
+      <w:bookmarkStart w:id="0" w:name="_GoBack"/>
+      <w:bookmarkEnd w:id="0"/>
+    </w:p>
     <w:p>
       <w:r>
         <w:lastRenderedPageBreak/>
@@ -485,15 +478,97 @@
       <w:proofErr w:type="spellEnd"/>
     </w:p>
     <w:p>
-      <w:r>
+      <w:pPr>
         <w:rPr>
           <w:rFonts w:ascii="Arial" w:hAnsi="Arial" w:cs="Arial"/>
           <w:color w:val="333333"/>
         </w:rPr>
+      </w:pPr>
+      <w:r>
+        <w:rPr>
+          <w:rFonts w:ascii="Arial" w:hAnsi="Arial" w:cs="Arial"/>
+          <w:color w:val="333333"/>
+        </w:rPr>
         <w:t>{};</w:t>
       </w:r>
-      <w:bookmarkStart w:id="0" w:name="_GoBack"/>
-      <w:bookmarkEnd w:id="0"/>
+    </w:p>
+    <w:p>
+      <w:pPr>
+        <w:rPr>
+          <w:rFonts w:ascii="Arial" w:hAnsi="Arial" w:cs="Arial"/>
+          <w:color w:val="333333"/>
+        </w:rPr>
+      </w:pPr>
+      <w:r>
+        <w:rPr>
+          <w:rFonts w:ascii="Arial" w:hAnsi="Arial" w:cs="Arial"/>
+          <w:color w:val="333333"/>
+        </w:rPr>
+        <w:t xml:space="preserve">Class </w:t>
+      </w:r>
+      <w:proofErr w:type="spellStart"/>
+      <w:r>
+        <w:rPr>
+          <w:rFonts w:ascii="Arial" w:hAnsi="Arial" w:cs="Arial"/>
+          <w:color w:val="333333"/>
+        </w:rPr>
+        <w:t>InputModule</w:t>
+      </w:r>
+      <w:proofErr w:type="spellEnd"/>
+    </w:p>
+    <w:p>
+      <w:pPr>
+        <w:rPr>
+          <w:rFonts w:ascii="Arial" w:hAnsi="Arial" w:cs="Arial"/>
+          <w:color w:val="333333"/>
+        </w:rPr>
+      </w:pPr>
+      <w:r>
+        <w:rPr>
+          <w:rFonts w:ascii="Arial" w:hAnsi="Arial" w:cs="Arial"/>
+          <w:color w:val="333333"/>
+        </w:rPr>
+        <w:t>{</w:t>
+      </w:r>
+    </w:p>
+    <w:p>
+      <w:pPr>
+        <w:rPr>
+          <w:rFonts w:ascii="Arial" w:hAnsi="Arial" w:cs="Arial"/>
+          <w:color w:val="333333"/>
+        </w:rPr>
+      </w:pPr>
+      <w:r>
+        <w:rPr>
+          <w:rFonts w:ascii="Arial" w:hAnsi="Arial" w:cs="Arial"/>
+          <w:color w:val="333333"/>
+        </w:rPr>
+        <w:t>Public:</w:t>
+      </w:r>
+    </w:p>
+    <w:p>
+      <w:pPr>
+        <w:rPr>
+          <w:rFonts w:ascii="Arial" w:hAnsi="Arial" w:cs="Arial"/>
+          <w:color w:val="333333"/>
+        </w:rPr>
+      </w:pPr>
+      <w:r>
+        <w:rPr>
+          <w:rFonts w:ascii="Arial" w:hAnsi="Arial" w:cs="Arial"/>
+          <w:color w:val="333333"/>
+        </w:rPr>
+        <w:tab/>
+      </w:r>
+    </w:p>
+    <w:p>
+      <w:r>
+        <w:rPr>
+          <w:rFonts w:ascii="Arial" w:hAnsi="Arial" w:cs="Arial"/>
+          <w:color w:val="333333"/>
+        </w:rPr>
+        <w:t>};</w:t>
+      </w:r>
     </w:p>
     <w:p>
       <w:r>

</xml_diff>